<commit_message>
Updates to include autoleveling via M300 S2 P0 Add in offsets for the probe XY location
</commit_message>
<xml_diff>
--- a/docs/FFCP Auto Leveler Installation Instructions.docx
+++ b/docs/FFCP Auto Leveler Installation Instructions.docx
@@ -1,6 +1,6 @@
 
 <file path=word/document.xml><?xml version="1.0" encoding="utf-8"?>
-<w:document xmlns:wpc="http://schemas.microsoft.com/office/word/2010/wordprocessingCanvas" xmlns:cx="http://schemas.microsoft.com/office/drawing/2014/chartex" xmlns:cx1="http://schemas.microsoft.com/office/drawing/2015/9/8/chartex" xmlns:cx2="http://schemas.microsoft.com/office/drawing/2015/10/21/chartex" xmlns:cx3="http://schemas.microsoft.com/office/drawing/2016/5/9/chartex" xmlns:cx4="http://schemas.microsoft.com/office/drawing/2016/5/10/chartex" xmlns:cx5="http://schemas.microsoft.com/office/drawing/2016/5/11/chartex" xmlns:cx6="http://schemas.microsoft.com/office/drawing/2016/5/12/chartex" xmlns:cx7="http://schemas.microsoft.com/office/drawing/2016/5/13/chartex" xmlns:cx8="http://schemas.microsoft.com/office/drawing/2016/5/14/chartex" xmlns:mc="http://schemas.openxmlformats.org/markup-compatibility/2006" xmlns:aink="http://schemas.microsoft.com/office/drawing/2016/ink" xmlns:am3d="http://schemas.microsoft.com/office/drawing/2017/model3d" xmlns:o="urn:schemas-microsoft-com:office:office" xmlns:r="http://schemas.openxmlformats.org/officeDocument/2006/relationships" xmlns:m="http://schemas.openxmlformats.org/officeDocument/2006/math" xmlns:v="urn:schemas-microsoft-com:vml" xmlns:wp14="http://schemas.microsoft.com/office/word/2010/wordprocessingDrawing" xmlns:wp="http://schemas.openxmlformats.org/drawingml/2006/wordprocessingDrawing" xmlns:w10="urn:schemas-microsoft-com:office:word" xmlns:w="http://schemas.openxmlformats.org/wordprocessingml/2006/main" xmlns:w14="http://schemas.microsoft.com/office/word/2010/wordml" xmlns:w15="http://schemas.microsoft.com/office/word/2012/wordml" xmlns:w16cid="http://schemas.microsoft.com/office/word/2016/wordml/cid" xmlns:w16se="http://schemas.microsoft.com/office/word/2015/wordml/symex" xmlns:wpg="http://schemas.microsoft.com/office/word/2010/wordprocessingGroup" xmlns:wpi="http://schemas.microsoft.com/office/word/2010/wordprocessingInk" xmlns:wne="http://schemas.microsoft.com/office/word/2006/wordml" xmlns:wps="http://schemas.microsoft.com/office/word/2010/wordprocessingShape" mc:Ignorable="w14 w15 w16se w16cid wp14">
+<w:document xmlns:wpc="http://schemas.microsoft.com/office/word/2010/wordprocessingCanvas" xmlns:cx="http://schemas.microsoft.com/office/drawing/2014/chartex" xmlns:cx1="http://schemas.microsoft.com/office/drawing/2015/9/8/chartex" xmlns:cx2="http://schemas.microsoft.com/office/drawing/2015/10/21/chartex" xmlns:cx3="http://schemas.microsoft.com/office/drawing/2016/5/9/chartex" xmlns:cx4="http://schemas.microsoft.com/office/drawing/2016/5/10/chartex" xmlns:cx5="http://schemas.microsoft.com/office/drawing/2016/5/11/chartex" xmlns:cx6="http://schemas.microsoft.com/office/drawing/2016/5/12/chartex" xmlns:cx7="http://schemas.microsoft.com/office/drawing/2016/5/13/chartex" xmlns:cx8="http://schemas.microsoft.com/office/drawing/2016/5/14/chartex" xmlns:mc="http://schemas.openxmlformats.org/markup-compatibility/2006" xmlns:aink="http://schemas.microsoft.com/office/drawing/2016/ink" xmlns:am3d="http://schemas.microsoft.com/office/drawing/2017/model3d" xmlns:o="urn:schemas-microsoft-com:office:office" xmlns:r="http://schemas.openxmlformats.org/officeDocument/2006/relationships" xmlns:m="http://schemas.openxmlformats.org/officeDocument/2006/math" xmlns:v="urn:schemas-microsoft-com:vml" xmlns:wp14="http://schemas.microsoft.com/office/word/2010/wordprocessingDrawing" xmlns:wp="http://schemas.openxmlformats.org/drawingml/2006/wordprocessingDrawing" xmlns:w10="urn:schemas-microsoft-com:office:word" xmlns:w="http://schemas.openxmlformats.org/wordprocessingml/2006/main" xmlns:w14="http://schemas.microsoft.com/office/word/2010/wordml" xmlns:w15="http://schemas.microsoft.com/office/word/2012/wordml" xmlns:w16cex="http://schemas.microsoft.com/office/word/2018/wordml/cex" xmlns:w16cid="http://schemas.microsoft.com/office/word/2016/wordml/cid" xmlns:w16="http://schemas.microsoft.com/office/word/2018/wordml" xmlns:w16se="http://schemas.microsoft.com/office/word/2015/wordml/symex" xmlns:wpg="http://schemas.microsoft.com/office/word/2010/wordprocessingGroup" xmlns:wpi="http://schemas.microsoft.com/office/word/2010/wordprocessingInk" xmlns:wne="http://schemas.microsoft.com/office/word/2006/wordml" xmlns:wps="http://schemas.microsoft.com/office/word/2010/wordprocessingShape" mc:Ignorable="w14 w15 w16se w16cid w16 w16cex wp14">
   <w:body>
     <w:p>
       <w:pPr>
@@ -30,10 +30,7 @@
         </w:rPr>
       </w:pPr>
       <w:r>
-        <w:t xml:space="preserve">You must have the latest FFCP Sailfish 7.8.  </w:t>
-      </w:r>
-      <w:r>
-        <w:t>Not tested with any earlier versions.</w:t>
+        <w:t>You must have the latest FFCP Sailfish 7.8.  Not tested with any earlier versions.</w:t>
       </w:r>
     </w:p>
     <w:p>
@@ -297,6 +294,24 @@
       </w:r>
     </w:p>
     <w:p>
+      <w:pPr>
+        <w:pStyle w:val="ListParagraph"/>
+        <w:numPr>
+          <w:ilvl w:val="0"/>
+          <w:numId w:val="1"/>
+        </w:numPr>
+      </w:pPr>
+      <w:r>
+        <w:t xml:space="preserve">Run auto calculation of ZHome offset between probe and switch sensor: M300 </w:t>
+      </w:r>
+      <w:r>
+        <w:t>S</w:t>
+      </w:r>
+      <w:r>
+        <w:t>2 P0</w:t>
+      </w:r>
+    </w:p>
+    <w:p>
       <w:r>
         <w:rPr>
           <w:i/>
@@ -374,7 +389,6 @@
           <w:b/>
           <w:bCs/>
         </w:rPr>
-        <w:lastRenderedPageBreak/>
         <w:t xml:space="preserve">Step </w:t>
       </w:r>
       <w:r>
@@ -396,7 +410,15 @@
         <w:t xml:space="preserve">slicer </w:t>
       </w:r>
       <w:r>
-        <w:t>profile to leverage auto-leveling.   You can set 3 auto leveling points using M131 A, M131 B, and M131 AB.  Then you commit them by calling M123 AB.  Below is the starting script that can be used for a FFCP in Simplify3D (</w:t>
+        <w:t xml:space="preserve">profile to leverage </w:t>
+      </w:r>
+      <w:proofErr w:type="gramStart"/>
+      <w:r>
+        <w:t>auto-leveling</w:t>
+      </w:r>
+      <w:proofErr w:type="gramEnd"/>
+      <w:r>
+        <w:t>.   You can set 3 auto leveling points using M131 A, M131 B, and M131 AB.  Then you commit them by calling M123 AB.  Below is the starting script that can be used for a FFCP in Simplify3D (</w:t>
       </w:r>
       <w:r>
         <w:rPr>
@@ -431,23 +453,23 @@
           <w:sz w:val="16"/>
           <w:szCs w:val="16"/>
         </w:rPr>
-        <w:t xml:space="preserve">; **** </w:t>
-      </w:r>
-      <w:r>
-        <w:rPr>
-          <w:rFonts w:ascii="Courier New" w:hAnsi="Courier New" w:cs="Courier New"/>
-          <w:sz w:val="16"/>
-          <w:szCs w:val="16"/>
-        </w:rPr>
-        <w:t>Flashforge Creator Pro Auto Level Start</w:t>
-      </w:r>
-      <w:r>
-        <w:rPr>
-          <w:rFonts w:ascii="Courier New" w:hAnsi="Courier New" w:cs="Courier New"/>
-          <w:sz w:val="16"/>
-          <w:szCs w:val="16"/>
-        </w:rPr>
-        <w:t>.gcode ****</w:t>
+        <w:t>; **** Flashforge Creator Pro Auto Level Start.gcode ****</w:t>
+      </w:r>
+      <w:r>
+        <w:rPr>
+          <w:rFonts w:ascii="Courier New" w:hAnsi="Courier New" w:cs="Courier New"/>
+          <w:sz w:val="16"/>
+          <w:szCs w:val="16"/>
+        </w:rPr>
+        <w:br/>
+      </w:r>
+      <w:r>
+        <w:rPr>
+          <w:rFonts w:ascii="Courier New" w:hAnsi="Courier New" w:cs="Courier New"/>
+          <w:sz w:val="16"/>
+          <w:szCs w:val="16"/>
+        </w:rPr>
+        <w:t>M73 P0 ; enable build progress</w:t>
       </w:r>
       <w:r>
         <w:rPr>
@@ -495,7 +517,7 @@
           <w:sz w:val="16"/>
           <w:szCs w:val="16"/>
         </w:rPr>
-        <w:t>G161 Z F1200 ; home Z minimum</w:t>
+        <w:t>G161 Z F1200 ; home Z minimum (to switch)</w:t>
       </w:r>
       <w:r>
         <w:rPr>
@@ -559,6 +581,70 @@
           <w:sz w:val="16"/>
           <w:szCs w:val="16"/>
         </w:rPr>
+        <w:t>M300 S2 P0  ; Set Probe Z-Home Offset</w:t>
+      </w:r>
+      <w:r>
+        <w:rPr>
+          <w:rFonts w:ascii="Courier New" w:hAnsi="Courier New" w:cs="Courier New"/>
+          <w:sz w:val="16"/>
+          <w:szCs w:val="16"/>
+        </w:rPr>
+        <w:br/>
+      </w:r>
+      <w:r>
+        <w:rPr>
+          <w:rFonts w:ascii="Courier New" w:hAnsi="Courier New" w:cs="Courier New"/>
+          <w:sz w:val="16"/>
+          <w:szCs w:val="16"/>
+        </w:rPr>
+        <w:t>G1 Z5</w:t>
+      </w:r>
+      <w:r>
+        <w:rPr>
+          <w:rFonts w:ascii="Courier New" w:hAnsi="Courier New" w:cs="Courier New"/>
+          <w:sz w:val="16"/>
+          <w:szCs w:val="16"/>
+        </w:rPr>
+        <w:br/>
+      </w:r>
+      <w:r>
+        <w:rPr>
+          <w:rFonts w:ascii="Courier New" w:hAnsi="Courier New" w:cs="Courier New"/>
+          <w:sz w:val="16"/>
+          <w:szCs w:val="16"/>
+        </w:rPr>
+        <w:t>G1 X112.5 Y72.5 Z5 ; Move Home</w:t>
+      </w:r>
+      <w:r>
+        <w:rPr>
+          <w:rFonts w:ascii="Courier New" w:hAnsi="Courier New" w:cs="Courier New"/>
+          <w:sz w:val="16"/>
+          <w:szCs w:val="16"/>
+        </w:rPr>
+        <w:br/>
+      </w:r>
+      <w:r>
+        <w:rPr>
+          <w:rFonts w:ascii="Courier New" w:hAnsi="Courier New" w:cs="Courier New"/>
+          <w:sz w:val="16"/>
+          <w:szCs w:val="16"/>
+        </w:rPr>
+        <w:t>G4 P2000 ; Wait 2s</w:t>
+      </w:r>
+      <w:r>
+        <w:rPr>
+          <w:rFonts w:ascii="Courier New" w:hAnsi="Courier New" w:cs="Courier New"/>
+          <w:sz w:val="16"/>
+          <w:szCs w:val="16"/>
+        </w:rPr>
+        <w:br/>
+      </w:r>
+      <w:r>
+        <w:rPr>
+          <w:rFonts w:ascii="Courier New" w:hAnsi="Courier New" w:cs="Courier New"/>
+          <w:sz w:val="16"/>
+          <w:szCs w:val="16"/>
+        </w:rPr>
         <w:t>M300 S1 P0  ; Enable induction probe</w:t>
       </w:r>
       <w:r>
@@ -575,6 +661,22 @@
           <w:sz w:val="16"/>
           <w:szCs w:val="16"/>
         </w:rPr>
+        <w:t>G161 Z F100 ; home Z minimum (to probe)</w:t>
+      </w:r>
+      <w:r>
+        <w:rPr>
+          <w:rFonts w:ascii="Courier New" w:hAnsi="Courier New" w:cs="Courier New"/>
+          <w:sz w:val="16"/>
+          <w:szCs w:val="16"/>
+        </w:rPr>
+        <w:br/>
+      </w:r>
+      <w:r>
+        <w:rPr>
+          <w:rFonts w:ascii="Courier New" w:hAnsi="Courier New" w:cs="Courier New"/>
+          <w:sz w:val="16"/>
+          <w:szCs w:val="16"/>
+        </w:rPr>
         <w:t>; Measure probe distance from desired nozzle position</w:t>
       </w:r>
       <w:r>
@@ -591,7 +693,7 @@
           <w:sz w:val="16"/>
           <w:szCs w:val="16"/>
         </w:rPr>
-        <w:t>G92 X51.5 Y17.5 ; Probe is offset from T0 (-61 X -55 Y) [mm]</w:t>
+        <w:t>; Probe is offset is (-61 X -55 Y) [mm] in firmware</w:t>
       </w:r>
       <w:r>
         <w:rPr>
@@ -623,7 +725,7 @@
           <w:sz w:val="16"/>
           <w:szCs w:val="16"/>
         </w:rPr>
-        <w:t>G1 X51.5 Y17.5 Z5 F3000 ; move to first probing point</w:t>
+        <w:t>G1 X112.5 Y72.5 Z5 F3000 ; move to first probing point</w:t>
       </w:r>
       <w:r>
         <w:rPr>
@@ -671,6 +773,166 @@
           <w:sz w:val="16"/>
           <w:szCs w:val="16"/>
         </w:rPr>
+        <w:t>G1 Z5 F200 ; move Z down 5; --- Point 2 ---</w:t>
+      </w:r>
+      <w:r>
+        <w:rPr>
+          <w:rFonts w:ascii="Courier New" w:hAnsi="Courier New" w:cs="Courier New"/>
+          <w:sz w:val="16"/>
+          <w:szCs w:val="16"/>
+        </w:rPr>
+        <w:br/>
+      </w:r>
+      <w:r>
+        <w:rPr>
+          <w:rFonts w:ascii="Courier New" w:hAnsi="Courier New" w:cs="Courier New"/>
+          <w:sz w:val="16"/>
+          <w:szCs w:val="16"/>
+        </w:rPr>
+        <w:t>G1 X-75.5 Y72.5 Z5 F3000 ; move to second probing point</w:t>
+      </w:r>
+      <w:r>
+        <w:rPr>
+          <w:rFonts w:ascii="Courier New" w:hAnsi="Courier New" w:cs="Courier New"/>
+          <w:sz w:val="16"/>
+          <w:szCs w:val="16"/>
+        </w:rPr>
+        <w:br/>
+      </w:r>
+      <w:r>
+        <w:rPr>
+          <w:rFonts w:ascii="Courier New" w:hAnsi="Courier New" w:cs="Courier New"/>
+          <w:sz w:val="16"/>
+          <w:szCs w:val="16"/>
+        </w:rPr>
+        <w:t>G161 Z F100 ; home Z slowly</w:t>
+      </w:r>
+      <w:r>
+        <w:rPr>
+          <w:rFonts w:ascii="Courier New" w:hAnsi="Courier New" w:cs="Courier New"/>
+          <w:sz w:val="16"/>
+          <w:szCs w:val="16"/>
+        </w:rPr>
+        <w:br/>
+      </w:r>
+      <w:r>
+        <w:rPr>
+          <w:rFonts w:ascii="Courier New" w:hAnsi="Courier New" w:cs="Courier New"/>
+          <w:sz w:val="16"/>
+          <w:szCs w:val="16"/>
+        </w:rPr>
+        <w:t>M131 B ; store surface calibration point 2</w:t>
+      </w:r>
+      <w:r>
+        <w:rPr>
+          <w:rFonts w:ascii="Courier New" w:hAnsi="Courier New" w:cs="Courier New"/>
+          <w:sz w:val="16"/>
+          <w:szCs w:val="16"/>
+        </w:rPr>
+        <w:br/>
+      </w:r>
+      <w:r>
+        <w:rPr>
+          <w:rFonts w:ascii="Courier New" w:hAnsi="Courier New" w:cs="Courier New"/>
+          <w:sz w:val="16"/>
+          <w:szCs w:val="16"/>
+        </w:rPr>
+        <w:t>G1 Z5 F200 ; move Z down 5; --- Point 3 ---</w:t>
+      </w:r>
+      <w:r>
+        <w:rPr>
+          <w:rFonts w:ascii="Courier New" w:hAnsi="Courier New" w:cs="Courier New"/>
+          <w:sz w:val="16"/>
+          <w:szCs w:val="16"/>
+        </w:rPr>
+        <w:br/>
+      </w:r>
+      <w:r>
+        <w:rPr>
+          <w:rFonts w:ascii="Courier New" w:hAnsi="Courier New" w:cs="Courier New"/>
+          <w:sz w:val="16"/>
+          <w:szCs w:val="16"/>
+        </w:rPr>
+        <w:t>G1 X28.0 Y-20.0 Z5 F3000 ; move to third probing point</w:t>
+      </w:r>
+      <w:r>
+        <w:rPr>
+          <w:rFonts w:ascii="Courier New" w:hAnsi="Courier New" w:cs="Courier New"/>
+          <w:sz w:val="16"/>
+          <w:szCs w:val="16"/>
+        </w:rPr>
+        <w:br/>
+      </w:r>
+      <w:r>
+        <w:rPr>
+          <w:rFonts w:ascii="Courier New" w:hAnsi="Courier New" w:cs="Courier New"/>
+          <w:sz w:val="16"/>
+          <w:szCs w:val="16"/>
+        </w:rPr>
+        <w:t>G161 Z F100 ; home Z slowly</w:t>
+      </w:r>
+      <w:r>
+        <w:rPr>
+          <w:rFonts w:ascii="Courier New" w:hAnsi="Courier New" w:cs="Courier New"/>
+          <w:sz w:val="16"/>
+          <w:szCs w:val="16"/>
+        </w:rPr>
+        <w:br/>
+      </w:r>
+      <w:r>
+        <w:rPr>
+          <w:rFonts w:ascii="Courier New" w:hAnsi="Courier New" w:cs="Courier New"/>
+          <w:sz w:val="16"/>
+          <w:szCs w:val="16"/>
+        </w:rPr>
+        <w:t>M131 AB ; store surface calibration point 3; --- Activate Auto Leveling and Rehome ---</w:t>
+      </w:r>
+      <w:r>
+        <w:rPr>
+          <w:rFonts w:ascii="Courier New" w:hAnsi="Courier New" w:cs="Courier New"/>
+          <w:sz w:val="16"/>
+          <w:szCs w:val="16"/>
+        </w:rPr>
+        <w:br/>
+      </w:r>
+      <w:r>
+        <w:rPr>
+          <w:rFonts w:ascii="Courier New" w:hAnsi="Courier New" w:cs="Courier New"/>
+          <w:sz w:val="16"/>
+          <w:szCs w:val="16"/>
+        </w:rPr>
+        <w:t>M300 S0 P0  ; Disable induction probe</w:t>
+      </w:r>
+      <w:r>
+        <w:rPr>
+          <w:rFonts w:ascii="Courier New" w:hAnsi="Courier New" w:cs="Courier New"/>
+          <w:sz w:val="16"/>
+          <w:szCs w:val="16"/>
+        </w:rPr>
+        <w:br/>
+      </w:r>
+      <w:r>
+        <w:rPr>
+          <w:rFonts w:ascii="Courier New" w:hAnsi="Courier New" w:cs="Courier New"/>
+          <w:sz w:val="16"/>
+          <w:szCs w:val="16"/>
+        </w:rPr>
+        <w:t>M132 AB ; Activate Auto Leveling</w:t>
+      </w:r>
+      <w:r>
+        <w:rPr>
+          <w:rFonts w:ascii="Courier New" w:hAnsi="Courier New" w:cs="Courier New"/>
+          <w:sz w:val="16"/>
+          <w:szCs w:val="16"/>
+        </w:rPr>
+        <w:br/>
+      </w:r>
+      <w:r>
+        <w:rPr>
+          <w:rFonts w:ascii="Courier New" w:hAnsi="Courier New" w:cs="Courier New"/>
+          <w:sz w:val="16"/>
+          <w:szCs w:val="16"/>
+        </w:rPr>
         <w:t>G1 Z5 F200 ; move Z down 5</w:t>
       </w:r>
       <w:r>
@@ -687,247 +949,7 @@
           <w:sz w:val="16"/>
           <w:szCs w:val="16"/>
         </w:rPr>
-        <w:t>;</w:t>
-      </w:r>
-      <w:r>
-        <w:rPr>
-          <w:rFonts w:ascii="Courier New" w:hAnsi="Courier New" w:cs="Courier New"/>
-          <w:sz w:val="16"/>
-          <w:szCs w:val="16"/>
-        </w:rPr>
-        <w:br/>
-      </w:r>
-      <w:r>
-        <w:rPr>
-          <w:rFonts w:ascii="Courier New" w:hAnsi="Courier New" w:cs="Courier New"/>
-          <w:sz w:val="16"/>
-          <w:szCs w:val="16"/>
-        </w:rPr>
-        <w:t>; --- Point 2 ---</w:t>
-      </w:r>
-      <w:r>
-        <w:rPr>
-          <w:rFonts w:ascii="Courier New" w:hAnsi="Courier New" w:cs="Courier New"/>
-          <w:sz w:val="16"/>
-          <w:szCs w:val="16"/>
-        </w:rPr>
-        <w:br/>
-      </w:r>
-      <w:r>
-        <w:rPr>
-          <w:rFonts w:ascii="Courier New" w:hAnsi="Courier New" w:cs="Courier New"/>
-          <w:sz w:val="16"/>
-          <w:szCs w:val="16"/>
-        </w:rPr>
-        <w:t>G1 X-136.5 Y17.5 F3000 ; move to second probing point</w:t>
-      </w:r>
-      <w:r>
-        <w:rPr>
-          <w:rFonts w:ascii="Courier New" w:hAnsi="Courier New" w:cs="Courier New"/>
-          <w:sz w:val="16"/>
-          <w:szCs w:val="16"/>
-        </w:rPr>
-        <w:br/>
-      </w:r>
-      <w:r>
-        <w:rPr>
-          <w:rFonts w:ascii="Courier New" w:hAnsi="Courier New" w:cs="Courier New"/>
-          <w:sz w:val="16"/>
-          <w:szCs w:val="16"/>
-        </w:rPr>
-        <w:t>G161 Z F100 ; home Z slowly</w:t>
-      </w:r>
-      <w:r>
-        <w:rPr>
-          <w:rFonts w:ascii="Courier New" w:hAnsi="Courier New" w:cs="Courier New"/>
-          <w:sz w:val="16"/>
-          <w:szCs w:val="16"/>
-        </w:rPr>
-        <w:br/>
-      </w:r>
-      <w:r>
-        <w:rPr>
-          <w:rFonts w:ascii="Courier New" w:hAnsi="Courier New" w:cs="Courier New"/>
-          <w:sz w:val="16"/>
-          <w:szCs w:val="16"/>
-        </w:rPr>
-        <w:t>M131 B ; store surface calibration point 2</w:t>
-      </w:r>
-      <w:r>
-        <w:rPr>
-          <w:rFonts w:ascii="Courier New" w:hAnsi="Courier New" w:cs="Courier New"/>
-          <w:sz w:val="16"/>
-          <w:szCs w:val="16"/>
-        </w:rPr>
-        <w:br/>
-      </w:r>
-      <w:r>
-        <w:rPr>
-          <w:rFonts w:ascii="Courier New" w:hAnsi="Courier New" w:cs="Courier New"/>
-          <w:sz w:val="16"/>
-          <w:szCs w:val="16"/>
-        </w:rPr>
-        <w:t>G1 Z5 F200 ; move Z down 5</w:t>
-      </w:r>
-      <w:r>
-        <w:rPr>
-          <w:rFonts w:ascii="Courier New" w:hAnsi="Courier New" w:cs="Courier New"/>
-          <w:sz w:val="16"/>
-          <w:szCs w:val="16"/>
-        </w:rPr>
-        <w:br/>
-      </w:r>
-      <w:r>
-        <w:rPr>
-          <w:rFonts w:ascii="Courier New" w:hAnsi="Courier New" w:cs="Courier New"/>
-          <w:sz w:val="16"/>
-          <w:szCs w:val="16"/>
-        </w:rPr>
-        <w:t>;</w:t>
-      </w:r>
-      <w:r>
-        <w:rPr>
-          <w:rFonts w:ascii="Courier New" w:hAnsi="Courier New" w:cs="Courier New"/>
-          <w:sz w:val="16"/>
-          <w:szCs w:val="16"/>
-        </w:rPr>
-        <w:br/>
-      </w:r>
-      <w:r>
-        <w:rPr>
-          <w:rFonts w:ascii="Courier New" w:hAnsi="Courier New" w:cs="Courier New"/>
-          <w:sz w:val="16"/>
-          <w:szCs w:val="16"/>
-        </w:rPr>
-        <w:t>; --- Point 3 ---</w:t>
-      </w:r>
-      <w:r>
-        <w:rPr>
-          <w:rFonts w:ascii="Courier New" w:hAnsi="Courier New" w:cs="Courier New"/>
-          <w:sz w:val="16"/>
-          <w:szCs w:val="16"/>
-        </w:rPr>
-        <w:br/>
-      </w:r>
-      <w:r>
-        <w:rPr>
-          <w:rFonts w:ascii="Courier New" w:hAnsi="Courier New" w:cs="Courier New"/>
-          <w:sz w:val="16"/>
-          <w:szCs w:val="16"/>
-        </w:rPr>
-        <w:t>G1 X-33 Y-75 F3000 ; move to third probing point</w:t>
-      </w:r>
-      <w:r>
-        <w:rPr>
-          <w:rFonts w:ascii="Courier New" w:hAnsi="Courier New" w:cs="Courier New"/>
-          <w:sz w:val="16"/>
-          <w:szCs w:val="16"/>
-        </w:rPr>
-        <w:br/>
-      </w:r>
-      <w:r>
-        <w:rPr>
-          <w:rFonts w:ascii="Courier New" w:hAnsi="Courier New" w:cs="Courier New"/>
-          <w:sz w:val="16"/>
-          <w:szCs w:val="16"/>
-        </w:rPr>
-        <w:t>G161 Z F100 ; home Z slowly</w:t>
-      </w:r>
-      <w:r>
-        <w:rPr>
-          <w:rFonts w:ascii="Courier New" w:hAnsi="Courier New" w:cs="Courier New"/>
-          <w:sz w:val="16"/>
-          <w:szCs w:val="16"/>
-        </w:rPr>
-        <w:br/>
-      </w:r>
-      <w:r>
-        <w:rPr>
-          <w:rFonts w:ascii="Courier New" w:hAnsi="Courier New" w:cs="Courier New"/>
-          <w:sz w:val="16"/>
-          <w:szCs w:val="16"/>
-        </w:rPr>
-        <w:t>M131 AB ; store surface calibration point 3</w:t>
-      </w:r>
-      <w:r>
-        <w:rPr>
-          <w:rFonts w:ascii="Courier New" w:hAnsi="Courier New" w:cs="Courier New"/>
-          <w:sz w:val="16"/>
-          <w:szCs w:val="16"/>
-        </w:rPr>
-        <w:br/>
-      </w:r>
-      <w:r>
-        <w:rPr>
-          <w:rFonts w:ascii="Courier New" w:hAnsi="Courier New" w:cs="Courier New"/>
-          <w:sz w:val="16"/>
-          <w:szCs w:val="16"/>
-        </w:rPr>
-        <w:t>;</w:t>
-      </w:r>
-      <w:r>
-        <w:rPr>
-          <w:rFonts w:ascii="Courier New" w:hAnsi="Courier New" w:cs="Courier New"/>
-          <w:sz w:val="16"/>
-          <w:szCs w:val="16"/>
-        </w:rPr>
-        <w:br/>
-      </w:r>
-      <w:r>
-        <w:rPr>
-          <w:rFonts w:ascii="Courier New" w:hAnsi="Courier New" w:cs="Courier New"/>
-          <w:sz w:val="16"/>
-          <w:szCs w:val="16"/>
-        </w:rPr>
-        <w:t>; --- Activate Auto Leveling and Rehome ---</w:t>
-      </w:r>
-      <w:r>
-        <w:rPr>
-          <w:rFonts w:ascii="Courier New" w:hAnsi="Courier New" w:cs="Courier New"/>
-          <w:sz w:val="16"/>
-          <w:szCs w:val="16"/>
-        </w:rPr>
-        <w:br/>
-      </w:r>
-      <w:r>
-        <w:rPr>
-          <w:rFonts w:ascii="Courier New" w:hAnsi="Courier New" w:cs="Courier New"/>
-          <w:sz w:val="16"/>
-          <w:szCs w:val="16"/>
-        </w:rPr>
-        <w:t>M132 AB ; Activate Auto Leveling</w:t>
-      </w:r>
-      <w:r>
-        <w:rPr>
-          <w:rFonts w:ascii="Courier New" w:hAnsi="Courier New" w:cs="Courier New"/>
-          <w:sz w:val="16"/>
-          <w:szCs w:val="16"/>
-        </w:rPr>
-        <w:br/>
-      </w:r>
-      <w:r>
-        <w:rPr>
-          <w:rFonts w:ascii="Courier New" w:hAnsi="Courier New" w:cs="Courier New"/>
-          <w:sz w:val="16"/>
-          <w:szCs w:val="16"/>
-        </w:rPr>
-        <w:t>M300 S0 P0  ; Disable induction probe</w:t>
-      </w:r>
-      <w:r>
-        <w:rPr>
-          <w:rFonts w:ascii="Courier New" w:hAnsi="Courier New" w:cs="Courier New"/>
-          <w:sz w:val="16"/>
-          <w:szCs w:val="16"/>
-        </w:rPr>
-        <w:br/>
-      </w:r>
-      <w:r>
-        <w:rPr>
-          <w:rFonts w:ascii="Courier New" w:hAnsi="Courier New" w:cs="Courier New"/>
-          <w:sz w:val="16"/>
-          <w:szCs w:val="16"/>
-        </w:rPr>
-        <w:t>G1 Z5 F200 ; move Z down 5</w:t>
+        <w:t>G1 X112.5 Y72.5 Z5 F3000 ; move home</w:t>
       </w:r>
       <w:r>
         <w:rPr>
@@ -975,38 +997,6 @@
           <w:sz w:val="16"/>
           <w:szCs w:val="16"/>
         </w:rPr>
-        <w:t>G92 X112.5 Y72.5 Z0; Set coordinates at 0</w:t>
-      </w:r>
-      <w:r>
-        <w:rPr>
-          <w:rFonts w:ascii="Courier New" w:hAnsi="Courier New" w:cs="Courier New"/>
-          <w:sz w:val="16"/>
-          <w:szCs w:val="16"/>
-        </w:rPr>
-        <w:br/>
-      </w:r>
-      <w:r>
-        <w:rPr>
-          <w:rFonts w:ascii="Courier New" w:hAnsi="Courier New" w:cs="Courier New"/>
-          <w:sz w:val="16"/>
-          <w:szCs w:val="16"/>
-        </w:rPr>
-        <w:t>M132 Z ; recall home offsets for Z</w:t>
-      </w:r>
-      <w:r>
-        <w:rPr>
-          <w:rFonts w:ascii="Courier New" w:hAnsi="Courier New" w:cs="Courier New"/>
-          <w:sz w:val="16"/>
-          <w:szCs w:val="16"/>
-        </w:rPr>
-        <w:br/>
-      </w:r>
-      <w:r>
-        <w:rPr>
-          <w:rFonts w:ascii="Courier New" w:hAnsi="Courier New" w:cs="Courier New"/>
-          <w:sz w:val="16"/>
-          <w:szCs w:val="16"/>
-        </w:rPr>
         <w:t xml:space="preserve">G1 Z5 F1200 </w:t>
       </w:r>
       <w:r>
@@ -1039,7 +1029,15 @@
           <w:sz w:val="16"/>
           <w:szCs w:val="16"/>
         </w:rPr>
-        <w:t>M132 X Y Z ; recall home offsets</w:t>
+        <w:t xml:space="preserve">; </w:t>
+      </w:r>
+      <w:r>
+        <w:rPr>
+          <w:rFonts w:ascii="Courier New" w:hAnsi="Courier New" w:cs="Courier New"/>
+          <w:sz w:val="16"/>
+          <w:szCs w:val="16"/>
+        </w:rPr>
+        <w:t>M132 XY ; recall home offsets</w:t>
       </w:r>
       <w:r>
         <w:rPr>
@@ -1199,22 +1197,6 @@
           <w:sz w:val="16"/>
           <w:szCs w:val="16"/>
         </w:rPr>
-        <w:t>G92 A0 B0 ; zero extruders</w:t>
-      </w:r>
-      <w:r>
-        <w:rPr>
-          <w:rFonts w:ascii="Courier New" w:hAnsi="Courier New" w:cs="Courier New"/>
-          <w:sz w:val="16"/>
-          <w:szCs w:val="16"/>
-        </w:rPr>
-        <w:br/>
-      </w:r>
-      <w:r>
-        <w:rPr>
-          <w:rFonts w:ascii="Courier New" w:hAnsi="Courier New" w:cs="Courier New"/>
-          <w:sz w:val="16"/>
-          <w:szCs w:val="16"/>
-        </w:rPr>
         <w:t>G1 Z0.4 ; position nozzle</w:t>
       </w:r>
       <w:r>
@@ -1264,22 +1246,6 @@
           <w:szCs w:val="16"/>
         </w:rPr>
         <w:t>G1 X110 Y-70 Z0.5 F1200 ; lift</w:t>
-      </w:r>
-      <w:r>
-        <w:rPr>
-          <w:rFonts w:ascii="Courier New" w:hAnsi="Courier New" w:cs="Courier New"/>
-          <w:sz w:val="16"/>
-          <w:szCs w:val="16"/>
-        </w:rPr>
-        <w:br/>
-      </w:r>
-      <w:r>
-        <w:rPr>
-          <w:rFonts w:ascii="Courier New" w:hAnsi="Courier New" w:cs="Courier New"/>
-          <w:sz w:val="16"/>
-          <w:szCs w:val="16"/>
-        </w:rPr>
-        <w:t>G92 A0 B0 ; zero extruders</w:t>
       </w:r>
       <w:r>
         <w:rPr>
@@ -1341,7 +1307,15 @@
         <w:t xml:space="preserve">Test print something.  </w:t>
       </w:r>
       <w:r>
-        <w:t xml:space="preserve">If all goes well, you should have it probe three point, heat, and auto compensate for any small bed leveling issues on the plate. </w:t>
+        <w:t xml:space="preserve">If all goes well, you should have it probe </w:t>
+      </w:r>
+      <w:proofErr w:type="gramStart"/>
+      <w:r>
+        <w:t>three point</w:t>
+      </w:r>
+      <w:proofErr w:type="gramEnd"/>
+      <w:r>
+        <w:t xml:space="preserve">, heat, and auto compensate for any small bed leveling issues on the plate. </w:t>
       </w:r>
     </w:p>
     <w:sectPr>
@@ -1355,7 +1329,7 @@
 </file>
 
 <file path=word/numbering.xml><?xml version="1.0" encoding="utf-8"?>
-<w:numbering xmlns:wpc="http://schemas.microsoft.com/office/word/2010/wordprocessingCanvas" xmlns:cx="http://schemas.microsoft.com/office/drawing/2014/chartex" xmlns:cx1="http://schemas.microsoft.com/office/drawing/2015/9/8/chartex" xmlns:cx2="http://schemas.microsoft.com/office/drawing/2015/10/21/chartex" xmlns:cx3="http://schemas.microsoft.com/office/drawing/2016/5/9/chartex" xmlns:cx4="http://schemas.microsoft.com/office/drawing/2016/5/10/chartex" xmlns:cx5="http://schemas.microsoft.com/office/drawing/2016/5/11/chartex" xmlns:cx6="http://schemas.microsoft.com/office/drawing/2016/5/12/chartex" xmlns:cx7="http://schemas.microsoft.com/office/drawing/2016/5/13/chartex" xmlns:cx8="http://schemas.microsoft.com/office/drawing/2016/5/14/chartex" xmlns:mc="http://schemas.openxmlformats.org/markup-compatibility/2006" xmlns:aink="http://schemas.microsoft.com/office/drawing/2016/ink" xmlns:am3d="http://schemas.microsoft.com/office/drawing/2017/model3d" xmlns:o="urn:schemas-microsoft-com:office:office" xmlns:r="http://schemas.openxmlformats.org/officeDocument/2006/relationships" xmlns:m="http://schemas.openxmlformats.org/officeDocument/2006/math" xmlns:v="urn:schemas-microsoft-com:vml" xmlns:wp14="http://schemas.microsoft.com/office/word/2010/wordprocessingDrawing" xmlns:wp="http://schemas.openxmlformats.org/drawingml/2006/wordprocessingDrawing" xmlns:w10="urn:schemas-microsoft-com:office:word" xmlns:w="http://schemas.openxmlformats.org/wordprocessingml/2006/main" xmlns:w14="http://schemas.microsoft.com/office/word/2010/wordml" xmlns:w15="http://schemas.microsoft.com/office/word/2012/wordml" xmlns:w16cid="http://schemas.microsoft.com/office/word/2016/wordml/cid" xmlns:w16se="http://schemas.microsoft.com/office/word/2015/wordml/symex" xmlns:wpg="http://schemas.microsoft.com/office/word/2010/wordprocessingGroup" xmlns:wpi="http://schemas.microsoft.com/office/word/2010/wordprocessingInk" xmlns:wne="http://schemas.microsoft.com/office/word/2006/wordml" xmlns:wps="http://schemas.microsoft.com/office/word/2010/wordprocessingShape" mc:Ignorable="w14 w15 w16se w16cid wp14">
+<w:numbering xmlns:wpc="http://schemas.microsoft.com/office/word/2010/wordprocessingCanvas" xmlns:cx="http://schemas.microsoft.com/office/drawing/2014/chartex" xmlns:cx1="http://schemas.microsoft.com/office/drawing/2015/9/8/chartex" xmlns:cx2="http://schemas.microsoft.com/office/drawing/2015/10/21/chartex" xmlns:cx3="http://schemas.microsoft.com/office/drawing/2016/5/9/chartex" xmlns:cx4="http://schemas.microsoft.com/office/drawing/2016/5/10/chartex" xmlns:cx5="http://schemas.microsoft.com/office/drawing/2016/5/11/chartex" xmlns:cx6="http://schemas.microsoft.com/office/drawing/2016/5/12/chartex" xmlns:cx7="http://schemas.microsoft.com/office/drawing/2016/5/13/chartex" xmlns:cx8="http://schemas.microsoft.com/office/drawing/2016/5/14/chartex" xmlns:mc="http://schemas.openxmlformats.org/markup-compatibility/2006" xmlns:aink="http://schemas.microsoft.com/office/drawing/2016/ink" xmlns:am3d="http://schemas.microsoft.com/office/drawing/2017/model3d" xmlns:o="urn:schemas-microsoft-com:office:office" xmlns:r="http://schemas.openxmlformats.org/officeDocument/2006/relationships" xmlns:m="http://schemas.openxmlformats.org/officeDocument/2006/math" xmlns:v="urn:schemas-microsoft-com:vml" xmlns:wp14="http://schemas.microsoft.com/office/word/2010/wordprocessingDrawing" xmlns:wp="http://schemas.openxmlformats.org/drawingml/2006/wordprocessingDrawing" xmlns:w10="urn:schemas-microsoft-com:office:word" xmlns:w="http://schemas.openxmlformats.org/wordprocessingml/2006/main" xmlns:w14="http://schemas.microsoft.com/office/word/2010/wordml" xmlns:w15="http://schemas.microsoft.com/office/word/2012/wordml" xmlns:w16cex="http://schemas.microsoft.com/office/word/2018/wordml/cex" xmlns:w16cid="http://schemas.microsoft.com/office/word/2016/wordml/cid" xmlns:w16="http://schemas.microsoft.com/office/word/2018/wordml" xmlns:w16se="http://schemas.microsoft.com/office/word/2015/wordml/symex" xmlns:wpg="http://schemas.microsoft.com/office/word/2010/wordprocessingGroup" xmlns:wpi="http://schemas.microsoft.com/office/word/2010/wordprocessingInk" xmlns:wne="http://schemas.microsoft.com/office/word/2006/wordml" xmlns:wps="http://schemas.microsoft.com/office/word/2010/wordprocessingShape" mc:Ignorable="w14 w15 w16se w16cid w16 w16cex wp14">
   <w:abstractNum w:abstractNumId="0" w15:restartNumberingAfterBreak="0">
     <w:nsid w:val="2A801C59"/>
     <w:multiLevelType w:val="hybridMultilevel"/>
@@ -1476,7 +1450,7 @@
 </file>
 
 <file path=word/styles.xml><?xml version="1.0" encoding="utf-8"?>
-<w:styles xmlns:mc="http://schemas.openxmlformats.org/markup-compatibility/2006" xmlns:r="http://schemas.openxmlformats.org/officeDocument/2006/relationships" xmlns:w="http://schemas.openxmlformats.org/wordprocessingml/2006/main" xmlns:w14="http://schemas.microsoft.com/office/word/2010/wordml" xmlns:w15="http://schemas.microsoft.com/office/word/2012/wordml" xmlns:w16cid="http://schemas.microsoft.com/office/word/2016/wordml/cid" xmlns:w16se="http://schemas.microsoft.com/office/word/2015/wordml/symex" mc:Ignorable="w14 w15 w16se w16cid">
+<w:styles xmlns:mc="http://schemas.openxmlformats.org/markup-compatibility/2006" xmlns:r="http://schemas.openxmlformats.org/officeDocument/2006/relationships" xmlns:w="http://schemas.openxmlformats.org/wordprocessingml/2006/main" xmlns:w14="http://schemas.microsoft.com/office/word/2010/wordml" xmlns:w15="http://schemas.microsoft.com/office/word/2012/wordml" xmlns:w16cex="http://schemas.microsoft.com/office/word/2018/wordml/cex" xmlns:w16cid="http://schemas.microsoft.com/office/word/2016/wordml/cid" xmlns:w16="http://schemas.microsoft.com/office/word/2018/wordml" xmlns:w16se="http://schemas.microsoft.com/office/word/2015/wordml/symex" mc:Ignorable="w14 w15 w16se w16cid w16 w16cex">
   <w:docDefaults>
     <w:rPrDefault>
       <w:rPr>
@@ -1598,6 +1572,7 @@
     <w:lsdException w:name="HTML Sample" w:semiHidden="1" w:unhideWhenUsed="1"/>
     <w:lsdException w:name="HTML Typewriter" w:semiHidden="1" w:unhideWhenUsed="1"/>
     <w:lsdException w:name="HTML Variable" w:semiHidden="1" w:unhideWhenUsed="1"/>
+    <w:lsdException w:name="Normal Table" w:semiHidden="1" w:unhideWhenUsed="1"/>
     <w:lsdException w:name="annotation subject" w:semiHidden="1" w:unhideWhenUsed="1"/>
     <w:lsdException w:name="No List" w:semiHidden="1" w:unhideWhenUsed="1"/>
     <w:lsdException w:name="Outline List 1" w:semiHidden="1" w:unhideWhenUsed="1"/>
@@ -1644,8 +1619,10 @@
     <w:lsdException w:name="Table Subtle 2" w:semiHidden="1" w:unhideWhenUsed="1"/>
     <w:lsdException w:name="Table Web 1" w:semiHidden="1" w:unhideWhenUsed="1"/>
     <w:lsdException w:name="Table Web 2" w:semiHidden="1" w:unhideWhenUsed="1"/>
+    <w:lsdException w:name="Table Web 3" w:semiHidden="1" w:unhideWhenUsed="1"/>
     <w:lsdException w:name="Balloon Text" w:semiHidden="1" w:unhideWhenUsed="1"/>
     <w:lsdException w:name="Table Grid" w:uiPriority="39"/>
+    <w:lsdException w:name="Table Theme" w:semiHidden="1" w:unhideWhenUsed="1"/>
     <w:lsdException w:name="Placeholder Text" w:semiHidden="1"/>
     <w:lsdException w:name="No Spacing" w:uiPriority="1" w:qFormat="1"/>
     <w:lsdException w:name="Light Shading" w:uiPriority="60"/>

</xml_diff>